<commit_message>
Elevation 6 Rules are coded/compared/and output produced.
</commit_message>
<xml_diff>
--- a/Elevation Certificate Project/Comparison/Updated Elevation Rules.docx
+++ b/Elevation Certificate Project/Comparison/Updated Elevation Rules.docx
@@ -4,6 +4,9 @@
   <w:body>
     <w:p>
       <w:r>
+        <w:rPr>
+          <w:highlight w:val="green"/>
+        </w:rPr>
         <w:t>Rule 1: Property Address Matching</w:t>
       </w:r>
     </w:p>
@@ -61,6 +64,9 @@
     </w:p>
     <w:p>
       <w:r>
+        <w:rPr>
+          <w:highlight w:val="green"/>
+        </w:rPr>
         <w:t>Rule 2: Diagram Number Matching</w:t>
       </w:r>
     </w:p>
@@ -108,6 +114,9 @@
     </w:p>
     <w:p>
       <w:r>
+        <w:rPr>
+          <w:highlight w:val="green"/>
+        </w:rPr>
         <w:t>Rule 3: Enclosure Size &amp; Flood Vents (Diagrams 6-9 only)</w:t>
       </w:r>
     </w:p>
@@ -188,6 +197,9 @@
     </w:p>
     <w:p>
       <w:r>
+        <w:rPr>
+          <w:highlight w:val="green"/>
+        </w:rPr>
         <w:t>Rule 4: CBRS / OPA Status</w:t>
       </w:r>
     </w:p>
@@ -246,6 +258,9 @@
     </w:p>
     <w:p>
       <w:r>
+        <w:rPr>
+          <w:highlight w:val="green"/>
+        </w:rPr>
         <w:t>Rule 5: Construction Status Validation</w:t>
       </w:r>
     </w:p>
@@ -462,6 +477,9 @@
     </w:p>
     <w:p>
       <w:r>
+        <w:rPr>
+          <w:highlight w:val="green"/>
+        </w:rPr>
         <w:t>Rule 7: Elevation Logic (Section C)</w:t>
       </w:r>
     </w:p>
@@ -511,8 +529,14 @@
     </w:p>
     <w:p>
       <w:r>
+        <w:rPr>
+          <w:highlight w:val="yellow"/>
+        </w:rPr>
         <w:t>The C2a value should be within 6 feet of LAG.</w:t>
       </w:r>
+      <w:r>
+        <w:t xml:space="preserve"> (any upper limit) &gt; than what?</w:t>
+      </w:r>
     </w:p>
     <w:p>
       <w:r>
@@ -531,6 +555,9 @@
     </w:p>
     <w:p>
       <w:r>
+        <w:rPr>
+          <w:highlight w:val="green"/>
+        </w:rPr>
         <w:t>Rule 8: Elevation Logic (Section E)</w:t>
       </w:r>
     </w:p>

</xml_diff>